<commit_message>
Delete unnecessary information from Project Outline
Deleted the last two pages from Project Outline document, they were not needed.
</commit_message>
<xml_diff>
--- a/project_outline.docx
+++ b/project_outline.docx
@@ -1530,11 +1530,7 @@
         <w:t xml:space="preserve"> working on what and to scope</w:t>
       </w:r>
       <w:r>
-        <w:t xml:space="preserve"> all the work required. </w:t>
-      </w:r>
-      <w:bookmarkStart w:id="7" w:name="_GoBack"/>
-      <w:r>
-        <w:t xml:space="preserve">We also created a </w:t>
+        <w:t xml:space="preserve"> all the work required. We also created a </w:t>
       </w:r>
       <w:r>
         <w:t>GitH</w:t>
@@ -1543,7 +1539,6 @@
         <w:t>ub repository for all out code and documents.</w:t>
       </w:r>
     </w:p>
-    <w:bookmarkEnd w:id="7"/>
     <w:p>
       <w:pPr>
         <w:ind w:left="1080"/>
@@ -1922,516 +1917,13 @@
         <w:tab/>
       </w:r>
       <w:r>
-        <w:t>7</w:t>
-      </w:r>
-      <w:r>
-        <w:t xml:space="preserve"> – 2hrs estimated / 3hrs Actual</w:t>
-      </w:r>
-    </w:p>
-    <w:p>
-      <w:pPr>
-        <w:ind w:left="1080"/>
-      </w:pPr>
-    </w:p>
-    <w:p>
-      <w:pPr>
-        <w:ind w:left="1080"/>
-      </w:pPr>
-    </w:p>
-    <w:p>
-      <w:pPr>
-        <w:ind w:left="1080"/>
-      </w:pPr>
-    </w:p>
-    <w:p>
-      <w:pPr>
-        <w:ind w:left="1080"/>
-      </w:pPr>
-    </w:p>
-    <w:p>
-      <w:pPr>
-        <w:ind w:left="1080"/>
-      </w:pPr>
-    </w:p>
-    <w:p>
-      <w:pPr>
-        <w:ind w:left="1080"/>
-      </w:pPr>
-    </w:p>
-    <w:p>
-      <w:pPr>
-        <w:ind w:left="1080"/>
-      </w:pPr>
-    </w:p>
-    <w:p>
-      <w:pPr>
-        <w:ind w:left="1080"/>
-      </w:pPr>
-    </w:p>
-    <w:p>
-      <w:pPr>
-        <w:ind w:left="1080"/>
-      </w:pPr>
-    </w:p>
-    <w:p>
-      <w:pPr>
-        <w:ind w:left="1080"/>
-      </w:pPr>
-    </w:p>
-    <w:p>
-      <w:pPr>
-        <w:ind w:left="1080"/>
-      </w:pPr>
-    </w:p>
-    <w:p>
-      <w:pPr>
-        <w:ind w:left="1080"/>
-      </w:pPr>
-    </w:p>
-    <w:p>
-      <w:pPr>
-        <w:ind w:left="1080"/>
-      </w:pPr>
-    </w:p>
-    <w:p>
-      <w:pPr>
-        <w:ind w:left="1080"/>
-      </w:pPr>
-    </w:p>
-    <w:p>
-      <w:pPr>
-        <w:ind w:left="1080"/>
-      </w:pPr>
-    </w:p>
-    <w:p>
-      <w:pPr>
-        <w:ind w:left="1080"/>
-      </w:pPr>
-    </w:p>
-    <w:p>
-      <w:pPr>
-        <w:ind w:left="1080"/>
-      </w:pPr>
-    </w:p>
-    <w:p>
-      <w:pPr>
-        <w:ind w:left="1080"/>
-      </w:pPr>
-    </w:p>
-    <w:p>
-      <w:pPr>
-        <w:ind w:left="1080"/>
-      </w:pPr>
-    </w:p>
-    <w:p>
-      <w:pPr>
-        <w:ind w:left="1080"/>
-      </w:pPr>
-    </w:p>
-    <w:p>
-      <w:pPr>
-        <w:ind w:left="1080"/>
-      </w:pPr>
-    </w:p>
-    <w:p>
-      <w:pPr>
-        <w:ind w:left="1080"/>
-      </w:pPr>
-    </w:p>
-    <w:p>
-      <w:pPr>
-        <w:ind w:left="1080"/>
-      </w:pPr>
-    </w:p>
-    <w:p>
-      <w:pPr>
-        <w:ind w:left="1080"/>
-      </w:pPr>
-    </w:p>
-    <w:p>
-      <w:pPr>
-        <w:ind w:left="1080"/>
-      </w:pPr>
-    </w:p>
-    <w:p>
-      <w:pPr>
-        <w:ind w:left="1080"/>
-      </w:pPr>
-    </w:p>
-    <w:tbl>
-      <w:tblPr>
-        <w:tblStyle w:val="TableGrid"/>
-        <w:tblW w:w="0" w:type="auto"/>
-        <w:tblInd w:w="-95" w:type="dxa"/>
-        <w:tblLook w:val="04A0" w:firstRow="1" w:lastRow="0" w:firstColumn="1" w:lastColumn="0" w:noHBand="0" w:noVBand="1"/>
-      </w:tblPr>
-      <w:tblGrid>
-        <w:gridCol w:w="4179"/>
-        <w:gridCol w:w="3065"/>
-        <w:gridCol w:w="2921"/>
-      </w:tblGrid>
-      <w:tr>
-        <w:tc>
-          <w:tcPr>
-            <w:tcW w:w="4179" w:type="dxa"/>
-          </w:tcPr>
-          <w:p>
-            <w:r>
-              <w:t>Brandon</w:t>
-            </w:r>
-          </w:p>
-        </w:tc>
-        <w:tc>
-          <w:tcPr>
-            <w:tcW w:w="3065" w:type="dxa"/>
-          </w:tcPr>
-          <w:p>
-            <w:r>
-              <w:t>Max</w:t>
-            </w:r>
-          </w:p>
-        </w:tc>
-        <w:tc>
-          <w:tcPr>
-            <w:tcW w:w="2921" w:type="dxa"/>
-          </w:tcPr>
-          <w:p>
-            <w:r>
-              <w:t>Wilson</w:t>
-            </w:r>
-          </w:p>
-        </w:tc>
-      </w:tr>
-      <w:tr>
-        <w:tc>
-          <w:tcPr>
-            <w:tcW w:w="4179" w:type="dxa"/>
-          </w:tcPr>
-          <w:p>
-            <w:r>
-              <w:t>Figure out this notepad stuff</w:t>
-            </w:r>
-            <w:r>
-              <w:t xml:space="preserve"> </w:t>
-            </w:r>
-          </w:p>
-        </w:tc>
-        <w:tc>
-          <w:tcPr>
-            <w:tcW w:w="3065" w:type="dxa"/>
-          </w:tcPr>
-          <w:p>
-            <w:r>
-              <w:t>Figure out this notepad stuff</w:t>
-            </w:r>
-          </w:p>
-        </w:tc>
-        <w:tc>
-          <w:tcPr>
-            <w:tcW w:w="2921" w:type="dxa"/>
-          </w:tcPr>
-          <w:p>
-            <w:r>
-              <w:t>Figure out this notepad stuff</w:t>
-            </w:r>
-          </w:p>
-        </w:tc>
-      </w:tr>
-      <w:tr>
-        <w:tc>
-          <w:tcPr>
-            <w:tcW w:w="4179" w:type="dxa"/>
-          </w:tcPr>
-          <w:p>
-            <w:r>
-              <w:t>PlayerPane with &lt;User&gt; myUser, &lt;int&gt; points, &lt;Hand&gt; handOfCards, &lt;boolean&gt; isOnline; has methods Exit, Login, UpdatePoints?, Hit, Stay, ShowHand</w:t>
-            </w:r>
-          </w:p>
-        </w:tc>
-        <w:tc>
-          <w:tcPr>
-            <w:tcW w:w="3065" w:type="dxa"/>
-          </w:tcPr>
-          <w:p>
-            <w:r>
-              <w:t xml:space="preserve">52 cards, consider a different deck with better dimensions.  Has integer value. Ace = 11. Also has back of card image, </w:t>
-            </w:r>
-            <w:r>
-              <w:lastRenderedPageBreak/>
-              <w:t>and boolean variable deciding whether card is face up/down.</w:t>
-            </w:r>
-          </w:p>
-        </w:tc>
-        <w:tc>
-          <w:tcPr>
-            <w:tcW w:w="2921" w:type="dxa"/>
-          </w:tcPr>
-          <w:p>
-            <w:r>
-              <w:lastRenderedPageBreak/>
-              <w:t>User object with name and points</w:t>
-            </w:r>
-            <w:r>
-              <w:t>.</w:t>
-            </w:r>
-          </w:p>
-        </w:tc>
-      </w:tr>
-      <w:tr>
-        <w:tc>
-          <w:tcPr>
-            <w:tcW w:w="4179" w:type="dxa"/>
-          </w:tcPr>
-          <w:p>
-            <w:r>
-              <w:t>LoginPane that takes in a &lt;String&gt; name, and depending on what Button is pressed, will either create a new player or load a player. If save file is internal, have handling for if a duplicate player exists in the save file.</w:t>
-            </w:r>
-          </w:p>
-        </w:tc>
-        <w:tc>
-          <w:tcPr>
-            <w:tcW w:w="3065" w:type="dxa"/>
-          </w:tcPr>
-          <w:p>
-            <w:r>
-              <w:t>Deck of cards class, contains a deck of cards ArrayList of type card. Methods shuffle, draw, and fill deck (resets deck to default state)</w:t>
-            </w:r>
-          </w:p>
-        </w:tc>
-        <w:tc>
-          <w:tcPr>
-            <w:tcW w:w="2921" w:type="dxa"/>
-          </w:tcPr>
-          <w:p>
-            <w:r>
-              <w:t>Save data with name and points, extends however long we want it to. Can generate new file or load existing file. Internal is ideal. Basically stores the User object.</w:t>
-            </w:r>
-          </w:p>
-        </w:tc>
-      </w:tr>
-      <w:tr>
-        <w:tc>
-          <w:tcPr>
-            <w:tcW w:w="4179" w:type="dxa"/>
-          </w:tcPr>
-          <w:p>
-            <w:r>
-              <w:t>DealerPane with a visual stack of cards; methods ShowHand, StartRound, Hit, ShowScore</w:t>
-            </w:r>
-          </w:p>
-        </w:tc>
-        <w:tc>
-          <w:tcPr>
-            <w:tcW w:w="3065" w:type="dxa"/>
-          </w:tcPr>
-          <w:p>
-            <w:r>
-              <w:t>Hand class, contains an ArrayList of cards that a user is holding. Has the methods draw, getValue, and compareTo(Hand).</w:t>
-            </w:r>
-          </w:p>
-        </w:tc>
-        <w:tc>
-          <w:tcPr>
-            <w:tcW w:w="2921" w:type="dxa"/>
-          </w:tcPr>
-          <w:p>
-            <w:r>
-              <w:t>UserList, list of users. Can find users by name and return them to the player pane, creates a new user with 100 points if no user by that name exists, then returns that.</w:t>
-            </w:r>
-          </w:p>
-        </w:tc>
-      </w:tr>
-      <w:tr>
-        <w:tc>
-          <w:tcPr>
-            <w:tcW w:w="4179" w:type="dxa"/>
-          </w:tcPr>
-          <w:p>
-            <w:r>
-              <w:t>Card rendering / middle-node of PlayerPane</w:t>
-            </w:r>
-          </w:p>
-        </w:tc>
-        <w:tc>
-          <w:tcPr>
-            <w:tcW w:w="3065" w:type="dxa"/>
-          </w:tcPr>
-          <w:p>
-            <w:r>
-              <w:t>Card backs for the deck of cards</w:t>
-            </w:r>
-          </w:p>
-          <w:p>
-            <w:r>
-              <w:t>Card back is .jpg, but card images must be .png</w:t>
-            </w:r>
-          </w:p>
-        </w:tc>
-        <w:tc>
-          <w:tcPr>
-            <w:tcW w:w="2921" w:type="dxa"/>
-          </w:tcPr>
-          <w:p>
-            <w:r>
-              <w:t>LoginPane that takes in a &lt;String&gt; name, and depending on what Button is pressed, will either create a new player or load a player. If save file is internal, have handling for if a duplicate player exists in the save file.</w:t>
-            </w:r>
-          </w:p>
-        </w:tc>
-      </w:tr>
-      <w:tr>
-        <w:tc>
-          <w:tcPr>
-            <w:tcW w:w="4179" w:type="dxa"/>
-          </w:tcPr>
-          <w:p>
-            <w:r>
-              <w:t>Button methods for PlayerPane, LoginPane, and DealerPane.</w:t>
-            </w:r>
-          </w:p>
-        </w:tc>
-        <w:tc>
-          <w:tcPr>
-            <w:tcW w:w="3065" w:type="dxa"/>
-          </w:tcPr>
-          <w:p>
-            <w:r>
-              <w:t>Cleanup card folder, remove copies</w:t>
-            </w:r>
-            <w:r>
-              <w:t xml:space="preserve">, </w:t>
-            </w:r>
-            <w:r>
-              <w:t>delete current card image folder from github</w:t>
-            </w:r>
-            <w:r>
-              <w:t xml:space="preserve">, </w:t>
-            </w:r>
-            <w:r>
-              <w:t>add a link to drive folder of cards and rename cards</w:t>
-            </w:r>
-          </w:p>
-        </w:tc>
-        <w:tc>
-          <w:tcPr>
-            <w:tcW w:w="2921" w:type="dxa"/>
-          </w:tcPr>
-          <w:p>
-            <w:r>
-              <w:t>Create and update project-outline.</w:t>
-            </w:r>
-          </w:p>
-        </w:tc>
-      </w:tr>
-      <w:tr>
-        <w:tc>
-          <w:tcPr>
-            <w:tcW w:w="4179" w:type="dxa"/>
-          </w:tcPr>
-          <w:p>
-            <w:r>
-              <w:t>Pane Swapping</w:t>
-            </w:r>
-          </w:p>
-        </w:tc>
-        <w:tc>
-          <w:tcPr>
-            <w:tcW w:w="3065" w:type="dxa"/>
-          </w:tcPr>
-          <w:p>
-            <w:r>
-              <w:t>Card rendering / middle-node of PlayerPane</w:t>
-            </w:r>
-          </w:p>
-        </w:tc>
-        <w:tc>
-          <w:tcPr>
-            <w:tcW w:w="2921" w:type="dxa"/>
-          </w:tcPr>
-          <w:p>
-            <w:r>
-              <w:t xml:space="preserve">Create and maintain </w:t>
-            </w:r>
-          </w:p>
-        </w:tc>
-      </w:tr>
-      <w:tr>
-        <w:tc>
-          <w:tcPr>
-            <w:tcW w:w="4179" w:type="dxa"/>
-          </w:tcPr>
-          <w:p>
-            <w:r>
-              <w:t>Artistic bits in the middle of LoginPane to fill in empty space?</w:t>
-            </w:r>
-          </w:p>
-        </w:tc>
-        <w:tc>
-          <w:tcPr>
-            <w:tcW w:w="3065" w:type="dxa"/>
-          </w:tcPr>
-          <w:p>
-            <w:r>
-              <w:t>Deck Class: Variable 'folder' path should be consistent (like ./Cards/), not something to be passed in. Be sure to comment where the folder should be located on local workstations so it can be loaded correctly.</w:t>
-            </w:r>
-          </w:p>
-        </w:tc>
-        <w:tc>
-          <w:tcPr>
-            <w:tcW w:w="2921" w:type="dxa"/>
-          </w:tcPr>
-          <w:p/>
-        </w:tc>
-      </w:tr>
-      <w:tr>
-        <w:tc>
-          <w:tcPr>
-            <w:tcW w:w="4179" w:type="dxa"/>
-          </w:tcPr>
-          <w:p/>
-        </w:tc>
-        <w:tc>
-          <w:tcPr>
-            <w:tcW w:w="3065" w:type="dxa"/>
-          </w:tcPr>
-          <w:p/>
-        </w:tc>
-        <w:tc>
-          <w:tcPr>
-            <w:tcW w:w="2921" w:type="dxa"/>
-          </w:tcPr>
-          <w:p/>
-        </w:tc>
-      </w:tr>
-    </w:tbl>
-    <w:p>
-      <w:pPr>
-        <w:ind w:left="1080"/>
-      </w:pPr>
-    </w:p>
-    <w:p>
-      <w:pPr>
-        <w:ind w:left="1080"/>
-      </w:pPr>
-    </w:p>
-    <w:p>
-      <w:pPr>
-        <w:ind w:left="1080"/>
-      </w:pPr>
-    </w:p>
-    <w:p>
-      <w:pPr>
-        <w:ind w:left="1080"/>
-      </w:pPr>
-    </w:p>
-    <w:p>
-      <w:pPr>
-        <w:ind w:left="1080"/>
-      </w:pPr>
-    </w:p>
-    <w:p>
-      <w:pPr>
-        <w:ind w:left="1080"/>
-      </w:pPr>
+        <w:t>7 – 2hrs estimated / 3hrs Actual</w:t>
+      </w:r>
+    </w:p>
+    <w:p/>
+    <w:p>
+      <w:bookmarkStart w:id="7" w:name="_GoBack"/>
+      <w:bookmarkEnd w:id="7"/>
     </w:p>
     <w:sectPr>
       <w:pgSz w:w="12240" w:h="15840"/>
@@ -3521,6 +3013,7 @@
     <w:lsdException w:name="HTML Sample" w:semiHidden="1" w:unhideWhenUsed="1"/>
     <w:lsdException w:name="HTML Typewriter" w:semiHidden="1" w:unhideWhenUsed="1"/>
     <w:lsdException w:name="HTML Variable" w:semiHidden="1" w:unhideWhenUsed="1"/>
+    <w:lsdException w:name="Normal Table" w:semiHidden="1" w:unhideWhenUsed="1"/>
     <w:lsdException w:name="annotation subject" w:semiHidden="1" w:unhideWhenUsed="1"/>
     <w:lsdException w:name="No List" w:semiHidden="1" w:unhideWhenUsed="1"/>
     <w:lsdException w:name="Outline List 1" w:semiHidden="1" w:unhideWhenUsed="1"/>
@@ -3564,8 +3057,10 @@
     <w:lsdException w:name="Table Elegant" w:semiHidden="1" w:unhideWhenUsed="1"/>
     <w:lsdException w:name="Table Professional" w:semiHidden="1" w:unhideWhenUsed="1"/>
     <w:lsdException w:name="Table Subtle 1" w:semiHidden="1" w:unhideWhenUsed="1"/>
+    <w:lsdException w:name="Table Subtle 2" w:semiHidden="1" w:unhideWhenUsed="1"/>
     <w:lsdException w:name="Table Web 1" w:semiHidden="1" w:unhideWhenUsed="1"/>
     <w:lsdException w:name="Table Web 2" w:semiHidden="1" w:unhideWhenUsed="1"/>
+    <w:lsdException w:name="Table Web 3" w:semiHidden="1" w:unhideWhenUsed="1"/>
     <w:lsdException w:name="Balloon Text" w:semiHidden="1" w:unhideWhenUsed="1"/>
     <w:lsdException w:name="Table Grid" w:uiPriority="39"/>
     <w:lsdException w:name="Table Theme" w:semiHidden="1" w:unhideWhenUsed="1"/>
@@ -4846,7 +4341,7 @@
 </file>
 
 <file path=customXml/itemProps1.xml><?xml version="1.0" encoding="utf-8"?>
-<ds:datastoreItem xmlns:ds="http://schemas.openxmlformats.org/officeDocument/2006/customXml" ds:itemID="{72ACB183-C2B7-45B3-B624-F7872ADA48A5}">
+<ds:datastoreItem xmlns:ds="http://schemas.openxmlformats.org/officeDocument/2006/customXml" ds:itemID="{315A288F-F405-432B-AFF2-63F86D3652C2}">
   <ds:schemaRefs>
     <ds:schemaRef ds:uri="http://schemas.openxmlformats.org/officeDocument/2006/bibliography"/>
   </ds:schemaRefs>

</xml_diff>